<commit_message>
Dernières modifications du code
</commit_message>
<xml_diff>
--- a/Rapport.docx
+++ b/Rapport.docx
@@ -30,50 +30,12 @@
     <w:p>
       <w:pPr>
         <w:jc w:val="center"/>
-        <w:rPr>
-          <w:lang w:val="de-DE"/>
-        </w:rPr>
       </w:pPr>
-      <w:proofErr w:type="spellStart"/>
-      <w:r>
-        <w:rPr>
-          <w:lang w:val="de-DE"/>
-        </w:rPr>
-        <w:t>Po</w:t>
-      </w:r>
-      <w:r>
-        <w:rPr>
-          <w:lang w:val="de-DE"/>
-        </w:rPr>
-        <w:t>n</w:t>
-      </w:r>
-      <w:r>
-        <w:rPr>
-          <w:lang w:val="de-DE"/>
-        </w:rPr>
-        <w:t>tarolo</w:t>
-      </w:r>
-      <w:proofErr w:type="spellEnd"/>
-      <w:r>
-        <w:rPr>
-          <w:lang w:val="de-DE"/>
-        </w:rPr>
-        <w:t xml:space="preserve"> Stefano, Baltensperger Daniel, Mbayo G</w:t>
-      </w:r>
-      <w:r>
-        <w:rPr>
-          <w:lang w:val="de-DE"/>
-        </w:rPr>
-        <w:t>uilain</w:t>
+      <w:r>
+        <w:t>Pontarolo Stefano, Baltensperger Daniel, Mbayo Guilain</w:t>
       </w:r>
     </w:p>
-    <w:p>
-      <w:pPr>
-        <w:rPr>
-          <w:lang w:val="de-DE"/>
-        </w:rPr>
-      </w:pPr>
-    </w:p>
+    <w:p/>
     <w:p>
       <w:pPr>
         <w:pStyle w:val="Sous-titre"/>
@@ -121,15 +83,7 @@
         <w:t>contenants</w:t>
       </w:r>
       <w:r>
-        <w:t xml:space="preserve"> des valeurs (</w:t>
-      </w:r>
-      <w:proofErr w:type="spellStart"/>
-      <w:r>
-        <w:t>unsigned</w:t>
-      </w:r>
-      <w:proofErr w:type="spellEnd"/>
-      <w:r>
-        <w:t xml:space="preserve">) aléatoire </w:t>
+        <w:t xml:space="preserve"> des valeurs (unsigned) aléatoire </w:t>
       </w:r>
       <w:r>
         <w:t>ainsi qu’un</w:t>
@@ -143,13 +97,7 @@
     </w:p>
     <w:p>
       <w:r>
-        <w:t xml:space="preserve">Nous devions ensuite les trier de chacune des trois manières tout en comptant le nombre d’opérations effectuées et le temps que cela a pris. Grâce à ces données, nous avons pu calculer l’écart type et la moyenne du nombre d’opération </w:t>
-      </w:r>
-      <w:r>
-        <w:t>ainsi que le temps nécessaire</w:t>
-      </w:r>
-      <w:r>
-        <w:t xml:space="preserve"> pour chaque taille de vecteur et chaque méthode de tri.</w:t>
+        <w:t>Nous devions ensuite les trier de chacune des trois manières tout en comptant le nombre d’opérations effectuées et le temps que cela a pris. Grâce à ces données, nous avons pu calculer l’écart type et la moyenne du nombre d’opération ainsi que le temps nécessaire pour chaque taille de vecteur et chaque méthode de tri.</w:t>
       </w:r>
     </w:p>
     <w:p>
@@ -158,6 +106,9 @@
       </w:r>
     </w:p>
     <w:p>
+      <w:r>
+        <w:t xml:space="preserve"> </w:t>
+      </w:r>
       <w:r>
         <w:t>Nous avons également pu observer les m</w:t>
       </w:r>
@@ -178,8 +129,1438 @@
         <w:t>Résultats</w:t>
       </w:r>
     </w:p>
-    <w:p/>
-    <w:p/>
+    <w:p>
+      <w:r>
+        <w:t>Nous avons pu observer les résultats suivants (bien entendu les valeurs varient un peu d’une fois à l’autre comme les nombres contenus dans les vecteurs sont aléatoires) :</w:t>
+      </w:r>
+    </w:p>
+    <w:tbl>
+      <w:tblPr>
+        <w:tblStyle w:val="Grilledutableau"/>
+        <w:tblpPr w:leftFromText="141" w:rightFromText="141" w:vertAnchor="text" w:horzAnchor="margin" w:tblpY="54"/>
+        <w:tblW w:w="9493" w:type="dxa"/>
+        <w:tblLook w:val="04A0" w:firstRow="1" w:lastRow="0" w:firstColumn="1" w:lastColumn="0" w:noHBand="0" w:noVBand="1"/>
+      </w:tblPr>
+      <w:tblGrid>
+        <w:gridCol w:w="1350"/>
+        <w:gridCol w:w="2880"/>
+        <w:gridCol w:w="992"/>
+        <w:gridCol w:w="1134"/>
+        <w:gridCol w:w="1559"/>
+        <w:gridCol w:w="1578"/>
+      </w:tblGrid>
+      <w:tr>
+        <w:tc>
+          <w:tcPr>
+            <w:tcW w:w="1350" w:type="dxa"/>
+            <w:tcBorders>
+              <w:top w:val="single" w:sz="18" w:space="0" w:color="auto"/>
+              <w:left w:val="single" w:sz="18" w:space="0" w:color="auto"/>
+              <w:bottom w:val="single" w:sz="18" w:space="0" w:color="auto"/>
+            </w:tcBorders>
+            <w:shd w:val="clear" w:color="auto" w:fill="ACB9CA" w:themeFill="text2" w:themeFillTint="66"/>
+          </w:tcPr>
+          <w:p/>
+        </w:tc>
+        <w:tc>
+          <w:tcPr>
+            <w:tcW w:w="2880" w:type="dxa"/>
+            <w:tcBorders>
+              <w:top w:val="single" w:sz="18" w:space="0" w:color="auto"/>
+              <w:bottom w:val="single" w:sz="18" w:space="0" w:color="auto"/>
+            </w:tcBorders>
+            <w:shd w:val="clear" w:color="auto" w:fill="ACB9CA" w:themeFill="text2" w:themeFillTint="66"/>
+          </w:tcPr>
+          <w:p/>
+        </w:tc>
+        <w:tc>
+          <w:tcPr>
+            <w:tcW w:w="992" w:type="dxa"/>
+            <w:tcBorders>
+              <w:top w:val="single" w:sz="18" w:space="0" w:color="auto"/>
+              <w:bottom w:val="single" w:sz="18" w:space="0" w:color="auto"/>
+            </w:tcBorders>
+            <w:shd w:val="clear" w:color="auto" w:fill="ACB9CA" w:themeFill="text2" w:themeFillTint="66"/>
+          </w:tcPr>
+          <w:p>
+            <w:r>
+              <w:t xml:space="preserve">10 entiers </w:t>
+            </w:r>
+          </w:p>
+        </w:tc>
+        <w:tc>
+          <w:tcPr>
+            <w:tcW w:w="1134" w:type="dxa"/>
+            <w:tcBorders>
+              <w:top w:val="single" w:sz="18" w:space="0" w:color="auto"/>
+              <w:bottom w:val="single" w:sz="18" w:space="0" w:color="auto"/>
+            </w:tcBorders>
+            <w:shd w:val="clear" w:color="auto" w:fill="ACB9CA" w:themeFill="text2" w:themeFillTint="66"/>
+          </w:tcPr>
+          <w:p>
+            <w:r>
+              <w:t>100 entiers</w:t>
+            </w:r>
+          </w:p>
+        </w:tc>
+        <w:tc>
+          <w:tcPr>
+            <w:tcW w:w="1559" w:type="dxa"/>
+            <w:tcBorders>
+              <w:top w:val="single" w:sz="18" w:space="0" w:color="auto"/>
+              <w:bottom w:val="single" w:sz="18" w:space="0" w:color="auto"/>
+            </w:tcBorders>
+            <w:shd w:val="clear" w:color="auto" w:fill="ACB9CA" w:themeFill="text2" w:themeFillTint="66"/>
+          </w:tcPr>
+          <w:p>
+            <w:r>
+              <w:t>1000 entiers</w:t>
+            </w:r>
+          </w:p>
+        </w:tc>
+        <w:tc>
+          <w:tcPr>
+            <w:tcW w:w="1578" w:type="dxa"/>
+            <w:tcBorders>
+              <w:top w:val="single" w:sz="18" w:space="0" w:color="auto"/>
+              <w:bottom w:val="single" w:sz="18" w:space="0" w:color="auto"/>
+              <w:right w:val="single" w:sz="18" w:space="0" w:color="auto"/>
+            </w:tcBorders>
+            <w:shd w:val="clear" w:color="auto" w:fill="ACB9CA" w:themeFill="text2" w:themeFillTint="66"/>
+          </w:tcPr>
+          <w:p>
+            <w:r>
+              <w:t>10000 entiers</w:t>
+            </w:r>
+          </w:p>
+        </w:tc>
+      </w:tr>
+      <w:tr>
+        <w:tc>
+          <w:tcPr>
+            <w:tcW w:w="1350" w:type="dxa"/>
+            <w:vMerge w:val="restart"/>
+            <w:tcBorders>
+              <w:top w:val="single" w:sz="18" w:space="0" w:color="auto"/>
+              <w:left w:val="single" w:sz="18" w:space="0" w:color="auto"/>
+            </w:tcBorders>
+            <w:vAlign w:val="center"/>
+          </w:tcPr>
+          <w:p>
+            <w:pPr>
+              <w:jc w:val="center"/>
+            </w:pPr>
+            <w:r>
+              <w:t>Tri à bulle</w:t>
+            </w:r>
+          </w:p>
+        </w:tc>
+        <w:tc>
+          <w:tcPr>
+            <w:tcW w:w="2880" w:type="dxa"/>
+            <w:tcBorders>
+              <w:top w:val="single" w:sz="18" w:space="0" w:color="auto"/>
+            </w:tcBorders>
+          </w:tcPr>
+          <w:p>
+            <w:r>
+              <w:t>Moyenne de temps</w:t>
+            </w:r>
+          </w:p>
+        </w:tc>
+        <w:tc>
+          <w:tcPr>
+            <w:tcW w:w="992" w:type="dxa"/>
+            <w:tcBorders>
+              <w:top w:val="single" w:sz="18" w:space="0" w:color="auto"/>
+            </w:tcBorders>
+          </w:tcPr>
+          <w:p>
+            <w:r>
+              <w:t>0</w:t>
+            </w:r>
+          </w:p>
+        </w:tc>
+        <w:tc>
+          <w:tcPr>
+            <w:tcW w:w="1134" w:type="dxa"/>
+            <w:tcBorders>
+              <w:top w:val="single" w:sz="18" w:space="0" w:color="auto"/>
+            </w:tcBorders>
+          </w:tcPr>
+          <w:p>
+            <w:r>
+              <w:t>0.03988</w:t>
+            </w:r>
+          </w:p>
+        </w:tc>
+        <w:tc>
+          <w:tcPr>
+            <w:tcW w:w="1559" w:type="dxa"/>
+            <w:tcBorders>
+              <w:top w:val="single" w:sz="18" w:space="0" w:color="auto"/>
+            </w:tcBorders>
+          </w:tcPr>
+          <w:p>
+            <w:r>
+              <w:rPr>
+                <w:color w:val="FF0000"/>
+              </w:rPr>
+              <w:t>4.94684</w:t>
+            </w:r>
+          </w:p>
+        </w:tc>
+        <w:tc>
+          <w:tcPr>
+            <w:tcW w:w="1578" w:type="dxa"/>
+            <w:tcBorders>
+              <w:top w:val="single" w:sz="18" w:space="0" w:color="auto"/>
+              <w:right w:val="single" w:sz="18" w:space="0" w:color="auto"/>
+            </w:tcBorders>
+          </w:tcPr>
+          <w:p>
+            <w:r>
+              <w:rPr>
+                <w:color w:val="FF0000"/>
+              </w:rPr>
+              <w:t>539.008</w:t>
+            </w:r>
+          </w:p>
+        </w:tc>
+      </w:tr>
+      <w:tr>
+        <w:tc>
+          <w:tcPr>
+            <w:tcW w:w="1350" w:type="dxa"/>
+            <w:vMerge/>
+            <w:tcBorders>
+              <w:left w:val="single" w:sz="18" w:space="0" w:color="auto"/>
+            </w:tcBorders>
+          </w:tcPr>
+          <w:p/>
+        </w:tc>
+        <w:tc>
+          <w:tcPr>
+            <w:tcW w:w="2880" w:type="dxa"/>
+          </w:tcPr>
+          <w:p>
+            <w:r>
+              <w:t>Ecart type</w:t>
+            </w:r>
+          </w:p>
+        </w:tc>
+        <w:tc>
+          <w:tcPr>
+            <w:tcW w:w="992" w:type="dxa"/>
+          </w:tcPr>
+          <w:p>
+            <w:r>
+              <w:t>45.6399</w:t>
+            </w:r>
+          </w:p>
+        </w:tc>
+        <w:tc>
+          <w:tcPr>
+            <w:tcW w:w="1134" w:type="dxa"/>
+          </w:tcPr>
+          <w:p>
+            <w:r>
+              <w:t>592.289</w:t>
+            </w:r>
+          </w:p>
+        </w:tc>
+        <w:tc>
+          <w:tcPr>
+            <w:tcW w:w="1559" w:type="dxa"/>
+          </w:tcPr>
+          <w:p>
+            <w:r>
+              <w:t>11604.5</w:t>
+            </w:r>
+          </w:p>
+        </w:tc>
+        <w:tc>
+          <w:tcPr>
+            <w:tcW w:w="1578" w:type="dxa"/>
+            <w:tcBorders>
+              <w:right w:val="single" w:sz="18" w:space="0" w:color="auto"/>
+            </w:tcBorders>
+          </w:tcPr>
+          <w:p>
+            <w:r>
+              <w:t>6218.11</w:t>
+            </w:r>
+          </w:p>
+        </w:tc>
+      </w:tr>
+      <w:tr>
+        <w:tc>
+          <w:tcPr>
+            <w:tcW w:w="1350" w:type="dxa"/>
+            <w:vMerge/>
+            <w:tcBorders>
+              <w:left w:val="single" w:sz="18" w:space="0" w:color="auto"/>
+            </w:tcBorders>
+          </w:tcPr>
+          <w:p/>
+        </w:tc>
+        <w:tc>
+          <w:tcPr>
+            <w:tcW w:w="2880" w:type="dxa"/>
+          </w:tcPr>
+          <w:p>
+            <w:r>
+              <w:t>Moyenne du nombre d’opérations</w:t>
+            </w:r>
+          </w:p>
+        </w:tc>
+        <w:tc>
+          <w:tcPr>
+            <w:tcW w:w="992" w:type="dxa"/>
+          </w:tcPr>
+          <w:p>
+            <w:r>
+              <w:t>222</w:t>
+            </w:r>
+          </w:p>
+        </w:tc>
+        <w:tc>
+          <w:tcPr>
+            <w:tcW w:w="1134" w:type="dxa"/>
+          </w:tcPr>
+          <w:p>
+            <w:r>
+              <w:rPr>
+                <w:color w:val="FF0000"/>
+              </w:rPr>
+              <w:t>24820</w:t>
+            </w:r>
+          </w:p>
+        </w:tc>
+        <w:tc>
+          <w:tcPr>
+            <w:tcW w:w="1559" w:type="dxa"/>
+          </w:tcPr>
+          <w:p>
+            <w:r>
+              <w:rPr>
+                <w:color w:val="FF0000"/>
+              </w:rPr>
+              <w:t>2.5026 * 10</w:t>
+            </w:r>
+            <w:r>
+              <w:rPr>
+                <w:color w:val="FF0000"/>
+                <w:vertAlign w:val="superscript"/>
+              </w:rPr>
+              <w:t>6</w:t>
+            </w:r>
+          </w:p>
+        </w:tc>
+        <w:tc>
+          <w:tcPr>
+            <w:tcW w:w="1578" w:type="dxa"/>
+            <w:tcBorders>
+              <w:right w:val="single" w:sz="18" w:space="0" w:color="auto"/>
+            </w:tcBorders>
+          </w:tcPr>
+          <w:p>
+            <w:r>
+              <w:t>7.80332 * 10</w:t>
+            </w:r>
+            <w:r>
+              <w:rPr>
+                <w:vertAlign w:val="superscript"/>
+              </w:rPr>
+              <w:t>7</w:t>
+            </w:r>
+          </w:p>
+        </w:tc>
+      </w:tr>
+      <w:tr>
+        <w:tc>
+          <w:tcPr>
+            <w:tcW w:w="1350" w:type="dxa"/>
+            <w:vMerge/>
+            <w:tcBorders>
+              <w:left w:val="single" w:sz="18" w:space="0" w:color="auto"/>
+            </w:tcBorders>
+          </w:tcPr>
+          <w:p/>
+        </w:tc>
+        <w:tc>
+          <w:tcPr>
+            <w:tcW w:w="2880" w:type="dxa"/>
+          </w:tcPr>
+          <w:p>
+            <w:r>
+              <w:t>Nb d’opérations vecteur croissant</w:t>
+            </w:r>
+          </w:p>
+        </w:tc>
+        <w:tc>
+          <w:tcPr>
+            <w:tcW w:w="992" w:type="dxa"/>
+          </w:tcPr>
+          <w:p>
+            <w:r>
+              <w:rPr>
+                <w:color w:val="00B050"/>
+              </w:rPr>
+              <w:t>34</w:t>
+            </w:r>
+          </w:p>
+        </w:tc>
+        <w:tc>
+          <w:tcPr>
+            <w:tcW w:w="1134" w:type="dxa"/>
+          </w:tcPr>
+          <w:p>
+            <w:r>
+              <w:rPr>
+                <w:color w:val="00B050"/>
+              </w:rPr>
+              <w:t>304</w:t>
+            </w:r>
+          </w:p>
+        </w:tc>
+        <w:tc>
+          <w:tcPr>
+            <w:tcW w:w="1559" w:type="dxa"/>
+          </w:tcPr>
+          <w:p>
+            <w:r>
+              <w:rPr>
+                <w:color w:val="00B050"/>
+              </w:rPr>
+              <w:t>3004</w:t>
+            </w:r>
+          </w:p>
+        </w:tc>
+        <w:tc>
+          <w:tcPr>
+            <w:tcW w:w="1578" w:type="dxa"/>
+            <w:tcBorders>
+              <w:right w:val="single" w:sz="18" w:space="0" w:color="auto"/>
+            </w:tcBorders>
+          </w:tcPr>
+          <w:p>
+            <w:pPr>
+              <w:rPr>
+                <w:color w:val="00B050"/>
+              </w:rPr>
+            </w:pPr>
+            <w:r>
+              <w:rPr>
+                <w:color w:val="00B050"/>
+              </w:rPr>
+              <w:t>30004</w:t>
+            </w:r>
+          </w:p>
+        </w:tc>
+      </w:tr>
+      <w:tr>
+        <w:tc>
+          <w:tcPr>
+            <w:tcW w:w="1350" w:type="dxa"/>
+            <w:vMerge/>
+            <w:tcBorders>
+              <w:left w:val="single" w:sz="18" w:space="0" w:color="auto"/>
+              <w:bottom w:val="single" w:sz="18" w:space="0" w:color="auto"/>
+            </w:tcBorders>
+          </w:tcPr>
+          <w:p/>
+        </w:tc>
+        <w:tc>
+          <w:tcPr>
+            <w:tcW w:w="2880" w:type="dxa"/>
+            <w:tcBorders>
+              <w:bottom w:val="single" w:sz="18" w:space="0" w:color="auto"/>
+            </w:tcBorders>
+          </w:tcPr>
+          <w:p>
+            <w:r>
+              <w:t xml:space="preserve">Nb d’opérations vecteur décroissant </w:t>
+            </w:r>
+          </w:p>
+        </w:tc>
+        <w:tc>
+          <w:tcPr>
+            <w:tcW w:w="992" w:type="dxa"/>
+            <w:tcBorders>
+              <w:bottom w:val="single" w:sz="18" w:space="0" w:color="auto"/>
+            </w:tcBorders>
+          </w:tcPr>
+          <w:p>
+            <w:r>
+              <w:rPr>
+                <w:color w:val="FF0000"/>
+              </w:rPr>
+              <w:t>349</w:t>
+            </w:r>
+          </w:p>
+        </w:tc>
+        <w:tc>
+          <w:tcPr>
+            <w:tcW w:w="1134" w:type="dxa"/>
+            <w:tcBorders>
+              <w:bottom w:val="single" w:sz="18" w:space="0" w:color="auto"/>
+            </w:tcBorders>
+          </w:tcPr>
+          <w:p>
+            <w:pPr>
+              <w:rPr>
+                <w:color w:val="FF0000"/>
+              </w:rPr>
+            </w:pPr>
+            <w:r>
+              <w:rPr>
+                <w:color w:val="FF0000"/>
+              </w:rPr>
+              <w:t>34954</w:t>
+            </w:r>
+          </w:p>
+        </w:tc>
+        <w:tc>
+          <w:tcPr>
+            <w:tcW w:w="1559" w:type="dxa"/>
+            <w:tcBorders>
+              <w:bottom w:val="single" w:sz="18" w:space="0" w:color="auto"/>
+            </w:tcBorders>
+          </w:tcPr>
+          <w:p>
+            <w:r>
+              <w:rPr>
+                <w:color w:val="FF0000"/>
+              </w:rPr>
+              <w:t>3499504</w:t>
+            </w:r>
+          </w:p>
+        </w:tc>
+        <w:tc>
+          <w:tcPr>
+            <w:tcW w:w="1578" w:type="dxa"/>
+            <w:tcBorders>
+              <w:bottom w:val="single" w:sz="18" w:space="0" w:color="auto"/>
+              <w:right w:val="single" w:sz="18" w:space="0" w:color="auto"/>
+            </w:tcBorders>
+          </w:tcPr>
+          <w:p>
+            <w:pPr>
+              <w:rPr>
+                <w:color w:val="FF0000"/>
+              </w:rPr>
+            </w:pPr>
+            <w:r>
+              <w:rPr>
+                <w:color w:val="FF0000"/>
+              </w:rPr>
+              <w:t>349995004</w:t>
+            </w:r>
+          </w:p>
+        </w:tc>
+      </w:tr>
+      <w:tr>
+        <w:tc>
+          <w:tcPr>
+            <w:tcW w:w="1350" w:type="dxa"/>
+            <w:vMerge w:val="restart"/>
+            <w:tcBorders>
+              <w:top w:val="single" w:sz="18" w:space="0" w:color="auto"/>
+              <w:left w:val="single" w:sz="18" w:space="0" w:color="auto"/>
+            </w:tcBorders>
+            <w:vAlign w:val="center"/>
+          </w:tcPr>
+          <w:p>
+            <w:r>
+              <w:t>Tri par insertion</w:t>
+            </w:r>
+          </w:p>
+        </w:tc>
+        <w:tc>
+          <w:tcPr>
+            <w:tcW w:w="2880" w:type="dxa"/>
+            <w:tcBorders>
+              <w:top w:val="single" w:sz="18" w:space="0" w:color="auto"/>
+            </w:tcBorders>
+          </w:tcPr>
+          <w:p>
+            <w:r>
+              <w:t>Moyenne de temps</w:t>
+            </w:r>
+          </w:p>
+        </w:tc>
+        <w:tc>
+          <w:tcPr>
+            <w:tcW w:w="992" w:type="dxa"/>
+            <w:tcBorders>
+              <w:top w:val="single" w:sz="18" w:space="0" w:color="auto"/>
+            </w:tcBorders>
+          </w:tcPr>
+          <w:p>
+            <w:r>
+              <w:t>0</w:t>
+            </w:r>
+          </w:p>
+        </w:tc>
+        <w:tc>
+          <w:tcPr>
+            <w:tcW w:w="1134" w:type="dxa"/>
+            <w:tcBorders>
+              <w:top w:val="single" w:sz="18" w:space="0" w:color="auto"/>
+            </w:tcBorders>
+          </w:tcPr>
+          <w:p>
+            <w:r>
+              <w:t>0.03988</w:t>
+            </w:r>
+          </w:p>
+        </w:tc>
+        <w:tc>
+          <w:tcPr>
+            <w:tcW w:w="1559" w:type="dxa"/>
+            <w:tcBorders>
+              <w:top w:val="single" w:sz="18" w:space="0" w:color="auto"/>
+            </w:tcBorders>
+          </w:tcPr>
+          <w:p>
+            <w:r>
+              <w:rPr>
+                <w:color w:val="00B050"/>
+              </w:rPr>
+              <w:t>1.43612</w:t>
+            </w:r>
+          </w:p>
+        </w:tc>
+        <w:tc>
+          <w:tcPr>
+            <w:tcW w:w="1578" w:type="dxa"/>
+            <w:tcBorders>
+              <w:top w:val="single" w:sz="18" w:space="0" w:color="auto"/>
+              <w:right w:val="single" w:sz="18" w:space="0" w:color="auto"/>
+            </w:tcBorders>
+          </w:tcPr>
+          <w:p>
+            <w:r>
+              <w:rPr>
+                <w:color w:val="00B050"/>
+              </w:rPr>
+              <w:t>149.894</w:t>
+            </w:r>
+          </w:p>
+        </w:tc>
+      </w:tr>
+      <w:tr>
+        <w:tc>
+          <w:tcPr>
+            <w:tcW w:w="1350" w:type="dxa"/>
+            <w:vMerge/>
+            <w:tcBorders>
+              <w:left w:val="single" w:sz="18" w:space="0" w:color="auto"/>
+            </w:tcBorders>
+          </w:tcPr>
+          <w:p/>
+        </w:tc>
+        <w:tc>
+          <w:tcPr>
+            <w:tcW w:w="2880" w:type="dxa"/>
+          </w:tcPr>
+          <w:p>
+            <w:r>
+              <w:t>Ecart type</w:t>
+            </w:r>
+          </w:p>
+        </w:tc>
+        <w:tc>
+          <w:tcPr>
+            <w:tcW w:w="992" w:type="dxa"/>
+          </w:tcPr>
+          <w:p>
+            <w:r>
+              <w:t>26.2298</w:t>
+            </w:r>
+          </w:p>
+        </w:tc>
+        <w:tc>
+          <w:tcPr>
+            <w:tcW w:w="1134" w:type="dxa"/>
+          </w:tcPr>
+          <w:p>
+            <w:r>
+              <w:t>451.465</w:t>
+            </w:r>
+          </w:p>
+        </w:tc>
+        <w:tc>
+          <w:tcPr>
+            <w:tcW w:w="1559" w:type="dxa"/>
+          </w:tcPr>
+          <w:p>
+            <w:r>
+              <w:t>11374.8</w:t>
+            </w:r>
+          </w:p>
+        </w:tc>
+        <w:tc>
+          <w:tcPr>
+            <w:tcW w:w="1578" w:type="dxa"/>
+            <w:tcBorders>
+              <w:right w:val="single" w:sz="18" w:space="0" w:color="auto"/>
+            </w:tcBorders>
+          </w:tcPr>
+          <w:p>
+            <w:r>
+              <w:t>10216.5</w:t>
+            </w:r>
+          </w:p>
+        </w:tc>
+      </w:tr>
+      <w:tr>
+        <w:tc>
+          <w:tcPr>
+            <w:tcW w:w="1350" w:type="dxa"/>
+            <w:vMerge/>
+            <w:tcBorders>
+              <w:left w:val="single" w:sz="18" w:space="0" w:color="auto"/>
+            </w:tcBorders>
+          </w:tcPr>
+          <w:p/>
+        </w:tc>
+        <w:tc>
+          <w:tcPr>
+            <w:tcW w:w="2880" w:type="dxa"/>
+          </w:tcPr>
+          <w:p>
+            <w:r>
+              <w:t>Moyenne du nombre d’opérations</w:t>
+            </w:r>
+          </w:p>
+        </w:tc>
+        <w:tc>
+          <w:tcPr>
+            <w:tcW w:w="992" w:type="dxa"/>
+          </w:tcPr>
+          <w:p>
+            <w:pPr>
+              <w:rPr>
+                <w:color w:val="00B050"/>
+              </w:rPr>
+            </w:pPr>
+            <w:r>
+              <w:rPr>
+                <w:color w:val="00B050"/>
+              </w:rPr>
+              <w:t>134</w:t>
+            </w:r>
+          </w:p>
+        </w:tc>
+        <w:tc>
+          <w:tcPr>
+            <w:tcW w:w="1134" w:type="dxa"/>
+          </w:tcPr>
+          <w:p>
+            <w:r>
+              <w:rPr>
+                <w:color w:val="00B050"/>
+              </w:rPr>
+              <w:t>10527</w:t>
+            </w:r>
+          </w:p>
+        </w:tc>
+        <w:tc>
+          <w:tcPr>
+            <w:tcW w:w="1559" w:type="dxa"/>
+          </w:tcPr>
+          <w:p>
+            <w:r>
+              <w:rPr>
+                <w:color w:val="00B050"/>
+              </w:rPr>
+              <w:t>1.01076 * 10</w:t>
+            </w:r>
+            <w:r>
+              <w:rPr>
+                <w:color w:val="00B050"/>
+                <w:vertAlign w:val="superscript"/>
+              </w:rPr>
+              <w:t>6</w:t>
+            </w:r>
+          </w:p>
+        </w:tc>
+        <w:tc>
+          <w:tcPr>
+            <w:tcW w:w="1578" w:type="dxa"/>
+            <w:tcBorders>
+              <w:right w:val="single" w:sz="18" w:space="0" w:color="auto"/>
+            </w:tcBorders>
+          </w:tcPr>
+          <w:p>
+            <w:r>
+              <w:rPr>
+                <w:color w:val="FF0000"/>
+              </w:rPr>
+              <w:t>9.98916 * 10</w:t>
+            </w:r>
+            <w:r>
+              <w:rPr>
+                <w:color w:val="FF0000"/>
+                <w:vertAlign w:val="superscript"/>
+              </w:rPr>
+              <w:t>7</w:t>
+            </w:r>
+          </w:p>
+        </w:tc>
+      </w:tr>
+      <w:tr>
+        <w:tc>
+          <w:tcPr>
+            <w:tcW w:w="1350" w:type="dxa"/>
+            <w:vMerge/>
+            <w:tcBorders>
+              <w:left w:val="single" w:sz="18" w:space="0" w:color="auto"/>
+            </w:tcBorders>
+          </w:tcPr>
+          <w:p/>
+        </w:tc>
+        <w:tc>
+          <w:tcPr>
+            <w:tcW w:w="2880" w:type="dxa"/>
+          </w:tcPr>
+          <w:p>
+            <w:r>
+              <w:t>Nb d’opérations vecteur croissant</w:t>
+            </w:r>
+          </w:p>
+        </w:tc>
+        <w:tc>
+          <w:tcPr>
+            <w:tcW w:w="992" w:type="dxa"/>
+          </w:tcPr>
+          <w:p>
+            <w:r>
+              <w:t>56</w:t>
+            </w:r>
+          </w:p>
+        </w:tc>
+        <w:tc>
+          <w:tcPr>
+            <w:tcW w:w="1134" w:type="dxa"/>
+          </w:tcPr>
+          <w:p>
+            <w:r>
+              <w:t>596</w:t>
+            </w:r>
+          </w:p>
+        </w:tc>
+        <w:tc>
+          <w:tcPr>
+            <w:tcW w:w="1559" w:type="dxa"/>
+          </w:tcPr>
+          <w:p>
+            <w:r>
+              <w:t>5996</w:t>
+            </w:r>
+          </w:p>
+        </w:tc>
+        <w:tc>
+          <w:tcPr>
+            <w:tcW w:w="1578" w:type="dxa"/>
+            <w:tcBorders>
+              <w:right w:val="single" w:sz="18" w:space="0" w:color="auto"/>
+            </w:tcBorders>
+          </w:tcPr>
+          <w:p>
+            <w:r>
+              <w:t>59996</w:t>
+            </w:r>
+          </w:p>
+        </w:tc>
+      </w:tr>
+      <w:tr>
+        <w:tc>
+          <w:tcPr>
+            <w:tcW w:w="1350" w:type="dxa"/>
+            <w:vMerge/>
+            <w:tcBorders>
+              <w:left w:val="single" w:sz="18" w:space="0" w:color="auto"/>
+              <w:bottom w:val="single" w:sz="18" w:space="0" w:color="auto"/>
+            </w:tcBorders>
+          </w:tcPr>
+          <w:p/>
+        </w:tc>
+        <w:tc>
+          <w:tcPr>
+            <w:tcW w:w="2880" w:type="dxa"/>
+            <w:tcBorders>
+              <w:bottom w:val="single" w:sz="18" w:space="0" w:color="auto"/>
+            </w:tcBorders>
+          </w:tcPr>
+          <w:p>
+            <w:r>
+              <w:t xml:space="preserve">Nb d’opérations vecteur décroissant </w:t>
+            </w:r>
+          </w:p>
+        </w:tc>
+        <w:tc>
+          <w:tcPr>
+            <w:tcW w:w="992" w:type="dxa"/>
+            <w:tcBorders>
+              <w:bottom w:val="single" w:sz="18" w:space="0" w:color="auto"/>
+            </w:tcBorders>
+          </w:tcPr>
+          <w:p>
+            <w:r>
+              <w:rPr>
+                <w:color w:val="00B050"/>
+              </w:rPr>
+              <w:t>236</w:t>
+            </w:r>
+          </w:p>
+        </w:tc>
+        <w:tc>
+          <w:tcPr>
+            <w:tcW w:w="1134" w:type="dxa"/>
+            <w:tcBorders>
+              <w:bottom w:val="single" w:sz="18" w:space="0" w:color="auto"/>
+            </w:tcBorders>
+          </w:tcPr>
+          <w:p>
+            <w:r>
+              <w:rPr>
+                <w:color w:val="00B050"/>
+              </w:rPr>
+              <w:t>20396</w:t>
+            </w:r>
+          </w:p>
+        </w:tc>
+        <w:tc>
+          <w:tcPr>
+            <w:tcW w:w="1559" w:type="dxa"/>
+            <w:tcBorders>
+              <w:bottom w:val="single" w:sz="18" w:space="0" w:color="auto"/>
+            </w:tcBorders>
+          </w:tcPr>
+          <w:p>
+            <w:r>
+              <w:rPr>
+                <w:color w:val="00B050"/>
+              </w:rPr>
+              <w:t>2003996</w:t>
+            </w:r>
+          </w:p>
+        </w:tc>
+        <w:tc>
+          <w:tcPr>
+            <w:tcW w:w="1578" w:type="dxa"/>
+            <w:tcBorders>
+              <w:bottom w:val="single" w:sz="18" w:space="0" w:color="auto"/>
+              <w:right w:val="single" w:sz="18" w:space="0" w:color="auto"/>
+            </w:tcBorders>
+          </w:tcPr>
+          <w:p>
+            <w:r>
+              <w:rPr>
+                <w:color w:val="00B050"/>
+              </w:rPr>
+              <w:t>200039996</w:t>
+            </w:r>
+          </w:p>
+        </w:tc>
+      </w:tr>
+      <w:tr>
+        <w:tc>
+          <w:tcPr>
+            <w:tcW w:w="1350" w:type="dxa"/>
+            <w:vMerge w:val="restart"/>
+            <w:tcBorders>
+              <w:top w:val="single" w:sz="18" w:space="0" w:color="auto"/>
+              <w:left w:val="single" w:sz="18" w:space="0" w:color="auto"/>
+            </w:tcBorders>
+            <w:vAlign w:val="center"/>
+          </w:tcPr>
+          <w:p>
+            <w:r>
+              <w:t>Tri par sélection</w:t>
+            </w:r>
+          </w:p>
+        </w:tc>
+        <w:tc>
+          <w:tcPr>
+            <w:tcW w:w="2880" w:type="dxa"/>
+            <w:tcBorders>
+              <w:top w:val="single" w:sz="18" w:space="0" w:color="auto"/>
+            </w:tcBorders>
+          </w:tcPr>
+          <w:p>
+            <w:r>
+              <w:t>Moyenne de temps</w:t>
+            </w:r>
+          </w:p>
+        </w:tc>
+        <w:tc>
+          <w:tcPr>
+            <w:tcW w:w="992" w:type="dxa"/>
+            <w:tcBorders>
+              <w:top w:val="single" w:sz="18" w:space="0" w:color="auto"/>
+            </w:tcBorders>
+          </w:tcPr>
+          <w:p>
+            <w:r>
+              <w:t>0</w:t>
+            </w:r>
+          </w:p>
+        </w:tc>
+        <w:tc>
+          <w:tcPr>
+            <w:tcW w:w="1134" w:type="dxa"/>
+            <w:tcBorders>
+              <w:top w:val="single" w:sz="18" w:space="0" w:color="auto"/>
+            </w:tcBorders>
+          </w:tcPr>
+          <w:p>
+            <w:r>
+              <w:t>0.03988</w:t>
+            </w:r>
+          </w:p>
+        </w:tc>
+        <w:tc>
+          <w:tcPr>
+            <w:tcW w:w="1559" w:type="dxa"/>
+            <w:tcBorders>
+              <w:top w:val="single" w:sz="18" w:space="0" w:color="auto"/>
+            </w:tcBorders>
+          </w:tcPr>
+          <w:p>
+            <w:r>
+              <w:t>2.63296</w:t>
+            </w:r>
+          </w:p>
+        </w:tc>
+        <w:tc>
+          <w:tcPr>
+            <w:tcW w:w="1578" w:type="dxa"/>
+            <w:tcBorders>
+              <w:top w:val="single" w:sz="18" w:space="0" w:color="auto"/>
+              <w:right w:val="single" w:sz="18" w:space="0" w:color="auto"/>
+            </w:tcBorders>
+          </w:tcPr>
+          <w:p>
+            <w:r>
+              <w:t>265.251</w:t>
+            </w:r>
+          </w:p>
+        </w:tc>
+      </w:tr>
+      <w:tr>
+        <w:tc>
+          <w:tcPr>
+            <w:tcW w:w="1350" w:type="dxa"/>
+            <w:vMerge/>
+            <w:tcBorders>
+              <w:left w:val="single" w:sz="18" w:space="0" w:color="auto"/>
+            </w:tcBorders>
+          </w:tcPr>
+          <w:p/>
+        </w:tc>
+        <w:tc>
+          <w:tcPr>
+            <w:tcW w:w="2880" w:type="dxa"/>
+          </w:tcPr>
+          <w:p>
+            <w:r>
+              <w:t>Ecart type</w:t>
+            </w:r>
+          </w:p>
+        </w:tc>
+        <w:tc>
+          <w:tcPr>
+            <w:tcW w:w="992" w:type="dxa"/>
+          </w:tcPr>
+          <w:p>
+            <w:r>
+              <w:t>2</w:t>
+            </w:r>
+          </w:p>
+        </w:tc>
+        <w:tc>
+          <w:tcPr>
+            <w:tcW w:w="1134" w:type="dxa"/>
+          </w:tcPr>
+          <w:p>
+            <w:r>
+              <w:t>18.412</w:t>
+            </w:r>
+          </w:p>
+        </w:tc>
+        <w:tc>
+          <w:tcPr>
+            <w:tcW w:w="1559" w:type="dxa"/>
+          </w:tcPr>
+          <w:p>
+            <w:r>
+              <w:t>118.08</w:t>
+            </w:r>
+          </w:p>
+        </w:tc>
+        <w:tc>
+          <w:tcPr>
+            <w:tcW w:w="1578" w:type="dxa"/>
+            <w:tcBorders>
+              <w:right w:val="single" w:sz="18" w:space="0" w:color="auto"/>
+            </w:tcBorders>
+          </w:tcPr>
+          <w:p>
+            <w:r>
+              <w:t>11459.1</w:t>
+            </w:r>
+          </w:p>
+        </w:tc>
+      </w:tr>
+      <w:tr>
+        <w:tc>
+          <w:tcPr>
+            <w:tcW w:w="1350" w:type="dxa"/>
+            <w:vMerge/>
+            <w:tcBorders>
+              <w:left w:val="single" w:sz="18" w:space="0" w:color="auto"/>
+            </w:tcBorders>
+          </w:tcPr>
+          <w:p/>
+        </w:tc>
+        <w:tc>
+          <w:tcPr>
+            <w:tcW w:w="2880" w:type="dxa"/>
+          </w:tcPr>
+          <w:p>
+            <w:r>
+              <w:t>Moyenne du nombre d’opérations</w:t>
+            </w:r>
+          </w:p>
+        </w:tc>
+        <w:tc>
+          <w:tcPr>
+            <w:tcW w:w="992" w:type="dxa"/>
+          </w:tcPr>
+          <w:p>
+            <w:r>
+              <w:rPr>
+                <w:color w:val="FF0000"/>
+              </w:rPr>
+              <w:t>256</w:t>
+            </w:r>
+          </w:p>
+        </w:tc>
+        <w:tc>
+          <w:tcPr>
+            <w:tcW w:w="1134" w:type="dxa"/>
+          </w:tcPr>
+          <w:p>
+            <w:r>
+              <w:t>20797</w:t>
+            </w:r>
+          </w:p>
+        </w:tc>
+        <w:tc>
+          <w:tcPr>
+            <w:tcW w:w="1559" w:type="dxa"/>
+          </w:tcPr>
+          <w:p>
+            <w:r>
+              <w:t>2.01028 * 10</w:t>
+            </w:r>
+            <w:r>
+              <w:rPr>
+                <w:vertAlign w:val="superscript"/>
+              </w:rPr>
+              <w:t>6</w:t>
+            </w:r>
+          </w:p>
+        </w:tc>
+        <w:tc>
+          <w:tcPr>
+            <w:tcW w:w="1578" w:type="dxa"/>
+            <w:tcBorders>
+              <w:right w:val="single" w:sz="18" w:space="0" w:color="auto"/>
+            </w:tcBorders>
+          </w:tcPr>
+          <w:p>
+            <w:pPr>
+              <w:rPr>
+                <w:color w:val="00B050"/>
+              </w:rPr>
+            </w:pPr>
+            <w:r>
+              <w:rPr>
+                <w:color w:val="00B050"/>
+              </w:rPr>
+              <w:t>2.83269 * 10</w:t>
+            </w:r>
+            <w:r>
+              <w:rPr>
+                <w:color w:val="00B050"/>
+                <w:vertAlign w:val="superscript"/>
+              </w:rPr>
+              <w:t>7</w:t>
+            </w:r>
+          </w:p>
+        </w:tc>
+      </w:tr>
+      <w:tr>
+        <w:tc>
+          <w:tcPr>
+            <w:tcW w:w="1350" w:type="dxa"/>
+            <w:vMerge/>
+            <w:tcBorders>
+              <w:left w:val="single" w:sz="18" w:space="0" w:color="auto"/>
+            </w:tcBorders>
+          </w:tcPr>
+          <w:p/>
+        </w:tc>
+        <w:tc>
+          <w:tcPr>
+            <w:tcW w:w="2880" w:type="dxa"/>
+          </w:tcPr>
+          <w:p>
+            <w:r>
+              <w:t>Nb d’opérations vecteur croissant</w:t>
+            </w:r>
+          </w:p>
+        </w:tc>
+        <w:tc>
+          <w:tcPr>
+            <w:tcW w:w="992" w:type="dxa"/>
+          </w:tcPr>
+          <w:p>
+            <w:r>
+              <w:rPr>
+                <w:color w:val="FF0000"/>
+              </w:rPr>
+              <w:t>247</w:t>
+            </w:r>
+          </w:p>
+        </w:tc>
+        <w:tc>
+          <w:tcPr>
+            <w:tcW w:w="1134" w:type="dxa"/>
+          </w:tcPr>
+          <w:p>
+            <w:r>
+              <w:rPr>
+                <w:color w:val="FF0000"/>
+              </w:rPr>
+              <w:t>20497</w:t>
+            </w:r>
+          </w:p>
+        </w:tc>
+        <w:tc>
+          <w:tcPr>
+            <w:tcW w:w="1559" w:type="dxa"/>
+          </w:tcPr>
+          <w:p>
+            <w:pPr>
+              <w:rPr>
+                <w:color w:val="FF0000"/>
+              </w:rPr>
+            </w:pPr>
+            <w:r>
+              <w:rPr>
+                <w:color w:val="FF0000"/>
+              </w:rPr>
+              <w:t>2004997</w:t>
+            </w:r>
+          </w:p>
+        </w:tc>
+        <w:tc>
+          <w:tcPr>
+            <w:tcW w:w="1578" w:type="dxa"/>
+            <w:tcBorders>
+              <w:right w:val="single" w:sz="18" w:space="0" w:color="auto"/>
+            </w:tcBorders>
+          </w:tcPr>
+          <w:p>
+            <w:r>
+              <w:rPr>
+                <w:color w:val="FF0000"/>
+              </w:rPr>
+              <w:t>200049997</w:t>
+            </w:r>
+          </w:p>
+        </w:tc>
+      </w:tr>
+      <w:tr>
+        <w:tc>
+          <w:tcPr>
+            <w:tcW w:w="1350" w:type="dxa"/>
+            <w:vMerge/>
+            <w:tcBorders>
+              <w:left w:val="single" w:sz="18" w:space="0" w:color="auto"/>
+              <w:bottom w:val="single" w:sz="18" w:space="0" w:color="auto"/>
+            </w:tcBorders>
+          </w:tcPr>
+          <w:p/>
+        </w:tc>
+        <w:tc>
+          <w:tcPr>
+            <w:tcW w:w="2880" w:type="dxa"/>
+            <w:tcBorders>
+              <w:bottom w:val="single" w:sz="18" w:space="0" w:color="auto"/>
+            </w:tcBorders>
+          </w:tcPr>
+          <w:p>
+            <w:r>
+              <w:t xml:space="preserve">Nb d’opérations vecteur décroissant </w:t>
+            </w:r>
+          </w:p>
+        </w:tc>
+        <w:tc>
+          <w:tcPr>
+            <w:tcW w:w="992" w:type="dxa"/>
+            <w:tcBorders>
+              <w:bottom w:val="single" w:sz="18" w:space="0" w:color="auto"/>
+            </w:tcBorders>
+          </w:tcPr>
+          <w:p>
+            <w:r>
+              <w:t>272</w:t>
+            </w:r>
+          </w:p>
+        </w:tc>
+        <w:tc>
+          <w:tcPr>
+            <w:tcW w:w="1134" w:type="dxa"/>
+            <w:tcBorders>
+              <w:bottom w:val="single" w:sz="18" w:space="0" w:color="auto"/>
+            </w:tcBorders>
+          </w:tcPr>
+          <w:p>
+            <w:r>
+              <w:t>22997</w:t>
+            </w:r>
+          </w:p>
+        </w:tc>
+        <w:tc>
+          <w:tcPr>
+            <w:tcW w:w="1559" w:type="dxa"/>
+            <w:tcBorders>
+              <w:bottom w:val="single" w:sz="18" w:space="0" w:color="auto"/>
+            </w:tcBorders>
+          </w:tcPr>
+          <w:p>
+            <w:r>
+              <w:t>2254997</w:t>
+            </w:r>
+          </w:p>
+        </w:tc>
+        <w:tc>
+          <w:tcPr>
+            <w:tcW w:w="1578" w:type="dxa"/>
+            <w:tcBorders>
+              <w:bottom w:val="single" w:sz="18" w:space="0" w:color="auto"/>
+              <w:right w:val="single" w:sz="18" w:space="0" w:color="auto"/>
+            </w:tcBorders>
+          </w:tcPr>
+          <w:p>
+            <w:r>
+              <w:t>225049997</w:t>
+            </w:r>
+          </w:p>
+        </w:tc>
+      </w:tr>
+    </w:tbl>
+    <w:p>
+      <w:pPr>
+        <w:rPr>
+          <w:i/>
+          <w:iCs/>
+        </w:rPr>
+      </w:pPr>
+    </w:p>
+    <w:p>
+      <w:pPr>
+        <w:rPr>
+          <w:i/>
+          <w:iCs/>
+        </w:rPr>
+      </w:pPr>
+      <w:r>
+        <w:rPr>
+          <w:i/>
+          <w:iCs/>
+        </w:rPr>
+        <w:t xml:space="preserve"> </w:t>
+      </w:r>
+      <w:r>
+        <w:rPr>
+          <w:i/>
+          <w:iCs/>
+        </w:rPr>
+        <w:t>En vert : nb le plus petit par rapport aux autres méthodes de tri.</w:t>
+      </w:r>
+    </w:p>
+    <w:p>
+      <w:pPr>
+        <w:rPr>
+          <w:i/>
+          <w:iCs/>
+        </w:rPr>
+      </w:pPr>
+      <w:r>
+        <w:rPr>
+          <w:i/>
+          <w:iCs/>
+        </w:rPr>
+        <w:t xml:space="preserve">En rouge : </w:t>
+      </w:r>
+      <w:r>
+        <w:rPr>
+          <w:i/>
+          <w:iCs/>
+        </w:rPr>
+        <w:t xml:space="preserve">nb le plus </w:t>
+      </w:r>
+      <w:r>
+        <w:rPr>
+          <w:i/>
+          <w:iCs/>
+        </w:rPr>
+        <w:t>grand</w:t>
+      </w:r>
+      <w:r>
+        <w:rPr>
+          <w:i/>
+          <w:iCs/>
+        </w:rPr>
+        <w:t xml:space="preserve"> par rapport aux autre</w:t>
+      </w:r>
+      <w:r>
+        <w:rPr>
+          <w:i/>
+          <w:iCs/>
+        </w:rPr>
+        <w:t>s</w:t>
+      </w:r>
+      <w:r>
+        <w:rPr>
+          <w:i/>
+          <w:iCs/>
+        </w:rPr>
+        <w:t xml:space="preserve"> méthode</w:t>
+      </w:r>
+      <w:r>
+        <w:rPr>
+          <w:i/>
+          <w:iCs/>
+        </w:rPr>
+        <w:t>s</w:t>
+      </w:r>
+      <w:r>
+        <w:rPr>
+          <w:i/>
+          <w:iCs/>
+        </w:rPr>
+        <w:t xml:space="preserve"> de tri.</w:t>
+      </w:r>
+    </w:p>
     <w:p/>
     <w:p>
       <w:pPr>
@@ -190,7 +1571,57 @@
         </w:numPr>
       </w:pPr>
       <w:r>
-        <w:t>Déductions</w:t>
+        <w:t>Observations </w:t>
+      </w:r>
+    </w:p>
+    <w:p>
+      <w:r>
+        <w:t>Nous avons observé que plus les tableaux sont grands, plus ils nécessitent d’opérations et plus ils prennent de temps. Les résultats augmentent de manières quasi exponentielles.</w:t>
+      </w:r>
+    </w:p>
+    <w:p>
+      <w:r>
+        <w:t xml:space="preserve">Ces résultats ne correspondent pas exactement à la théorie vue en cours. En effet, le tri par insertion se révèle plus efficaces que le tri par sélections dans presque tous les cas. Un seul cas le montre comme défavorable, la moyenne du nombre d’opération sur les vecteurs aléatoires de taille 10000. En revanche, en termes de temps, le tri par insertion reste plus </w:t>
+      </w:r>
+      <w:r>
+        <w:t>efficace</w:t>
+      </w:r>
+      <w:r>
+        <w:t xml:space="preserve"> </w:t>
+      </w:r>
+      <w:r>
+        <w:t>lorsqu’un</w:t>
+      </w:r>
+      <w:r>
+        <w:t xml:space="preserve"> grand nombre de données sont </w:t>
+      </w:r>
+      <w:r>
+        <w:t>traitées</w:t>
+      </w:r>
+      <w:r>
+        <w:t>.</w:t>
+      </w:r>
+    </w:p>
+    <w:p>
+      <w:r>
+        <w:t xml:space="preserve">On voit que dans le cas favorable, la méthode du tri à bulle (qui nécessite le moins d’opérations pour « checker » le tableau en dehors de sa réorganisation) est tout le temps plus efficace. </w:t>
+      </w:r>
+      <w:r>
+        <w:t>En revanche, il est mole moins efficaces lorsqu</w:t>
+      </w:r>
+      <w:r>
+        <w:t>’</w:t>
+      </w:r>
+      <w:r>
+        <w:t xml:space="preserve"> il faut déplacer un grand nombre de valeurs dans le vecteur.</w:t>
+      </w:r>
+    </w:p>
+    <w:p>
+      <w:r>
+        <w:t>Au contraire, dans le cas défavorable, le tri par insertion se montre comme le plus efficace, il n’a donc pas besoin d’autant d’opérations que les deux autres pour déplacer les valeurs au bon emplacement dans le vecteur.</w:t>
+      </w:r>
+      <w:r>
+        <w:t xml:space="preserve"> </w:t>
       </w:r>
     </w:p>
     <w:sectPr>
@@ -825,6 +2256,25 @@
       <w:spacing w:val="15"/>
     </w:rPr>
   </w:style>
+  <w:style w:type="table" w:styleId="Grilledutableau">
+    <w:name w:val="Table Grid"/>
+    <w:basedOn w:val="TableauNormal"/>
+    <w:uiPriority w:val="39"/>
+    <w:rsid w:val="00656CEA"/>
+    <w:pPr>
+      <w:spacing w:after="0" w:line="240" w:lineRule="auto"/>
+    </w:pPr>
+    <w:tblPr>
+      <w:tblBorders>
+        <w:top w:val="single" w:sz="4" w:space="0" w:color="auto"/>
+        <w:left w:val="single" w:sz="4" w:space="0" w:color="auto"/>
+        <w:bottom w:val="single" w:sz="4" w:space="0" w:color="auto"/>
+        <w:right w:val="single" w:sz="4" w:space="0" w:color="auto"/>
+        <w:insideH w:val="single" w:sz="4" w:space="0" w:color="auto"/>
+        <w:insideV w:val="single" w:sz="4" w:space="0" w:color="auto"/>
+      </w:tblBorders>
+    </w:tblPr>
+  </w:style>
 </w:styles>
 </file>
 

</xml_diff>